<commit_message>
final report with format
</commit_message>
<xml_diff>
--- a/IRfinalReport.docx
+++ b/IRfinalReport.docx
@@ -21,12 +21,121 @@
     </w:p>
     <w:p>
       <w:pPr>
-        <w:pStyle w:val="BodyText"/>
-        <w:spacing w:before="100" w:beforeAutospacing="1" w:after="100" w:afterAutospacing="1" w:line="276" w:lineRule="auto"/>
-        <w:ind w:firstLine="0"/>
-      </w:pPr>
+        <w:pStyle w:val="hlHeading1"/>
+      </w:pPr>
+      <w:r>
+        <w:t>Main Components of the programs</w:t>
+      </w:r>
+    </w:p>
+    <w:p>
+      <w:pPr>
+        <w:pStyle w:val="hlHeading1"/>
+      </w:pPr>
+      <w:r>
+        <w:t>D</w:t>
+      </w:r>
+      <w:r>
+        <w:t xml:space="preserve">esign/development/architectural choices. </w:t>
+      </w:r>
+    </w:p>
+    <w:p>
+      <w:pPr>
+        <w:pStyle w:val="hlheading2"/>
+      </w:pPr>
+      <w:r>
+        <w:t>Discussion on how noise reducti</w:t>
+      </w:r>
+      <w:r>
+        <w:t>on was performed</w:t>
+      </w:r>
+    </w:p>
+    <w:p>
+      <w:pPr>
+        <w:pStyle w:val="hlheading2"/>
+      </w:pPr>
+      <w:r>
+        <w:t>Discussion on how noise reducti</w:t>
+      </w:r>
+      <w:r>
+        <w:t>on performance was evaluated</w:t>
+      </w:r>
+    </w:p>
+    <w:p>
+      <w:pPr>
+        <w:pStyle w:val="bodytexthl"/>
+      </w:pPr>
+      <w:r>
+        <w:t>Precision and recall</w:t>
+      </w:r>
       <w:bookmarkStart w:id="0" w:name="_GoBack"/>
       <w:bookmarkEnd w:id="0"/>
+    </w:p>
+    <w:p>
+      <w:pPr>
+        <w:pStyle w:val="hlheading2"/>
+      </w:pPr>
+      <w:r>
+        <w:t>Discuss</w:t>
+      </w:r>
+      <w:r>
+        <w:t>ion on how well the noise reducti</w:t>
+      </w:r>
+      <w:r>
+        <w:t>on technique worked based on the chosen</w:t>
+      </w:r>
+      <w:r>
+        <w:t xml:space="preserve"> </w:t>
+      </w:r>
+      <w:r>
+        <w:t>evaluati</w:t>
+      </w:r>
+      <w:r>
+        <w:t>on</w:t>
+      </w:r>
+    </w:p>
+    <w:p>
+      <w:pPr>
+        <w:pStyle w:val="hlheading2"/>
+      </w:pPr>
+      <w:r>
+        <w:t>Any challenges faced during the development of the crawler and content processor</w:t>
+      </w:r>
+    </w:p>
+    <w:p>
+      <w:pPr>
+        <w:pStyle w:val="hlHeading1"/>
+      </w:pPr>
+      <w:r>
+        <w:t>Word frequency/rank plots for 3 different crawls</w:t>
+      </w:r>
+    </w:p>
+    <w:p>
+      <w:pPr>
+        <w:pStyle w:val="hlHeading1"/>
+      </w:pPr>
+      <w:r>
+        <w:t>Discussions whether the</w:t>
+      </w:r>
+      <w:r>
+        <w:t xml:space="preserve"> 3 word distributi</w:t>
+      </w:r>
+      <w:r>
+        <w:t>ons follow Zipf’s law or not</w:t>
+      </w:r>
+    </w:p>
+    <w:p>
+      <w:pPr>
+        <w:pStyle w:val="hlHeading1"/>
+      </w:pPr>
+      <w:r>
+        <w:t>An appendix containing details on these 3 crawls (e.g. seeds, domains),</w:t>
+      </w:r>
+      <w:r>
+        <w:t xml:space="preserve"> </w:t>
+      </w:r>
+      <w:r>
+        <w:t>as well as a list of the 100 most frequent words for each crawl</w:t>
+      </w:r>
     </w:p>
     <w:sectPr>
       <w:footerReference w:type="even" r:id="rId11"/>
@@ -1360,6 +1469,95 @@
     </w:lvl>
   </w:abstractNum>
   <w:abstractNum w:abstractNumId="10">
+    <w:nsid w:val="25BF5B2E"/>
+    <w:multiLevelType w:val="hybridMultilevel"/>
+    <w:tmpl w:val="708041E8"/>
+    <w:lvl w:ilvl="0" w:tplc="0409000F">
+      <w:start w:val="1"/>
+      <w:numFmt w:val="decimal"/>
+      <w:lvlText w:val="%1."/>
+      <w:lvlJc w:val="left"/>
+      <w:pPr>
+        <w:ind w:left="720" w:hanging="360"/>
+      </w:pPr>
+      <w:rPr>
+        <w:rFonts w:hint="default"/>
+      </w:rPr>
+    </w:lvl>
+    <w:lvl w:ilvl="1" w:tplc="04090019" w:tentative="1">
+      <w:start w:val="1"/>
+      <w:numFmt w:val="lowerLetter"/>
+      <w:lvlText w:val="%2."/>
+      <w:lvlJc w:val="left"/>
+      <w:pPr>
+        <w:ind w:left="1440" w:hanging="360"/>
+      </w:pPr>
+    </w:lvl>
+    <w:lvl w:ilvl="2" w:tplc="0409001B" w:tentative="1">
+      <w:start w:val="1"/>
+      <w:numFmt w:val="lowerRoman"/>
+      <w:lvlText w:val="%3."/>
+      <w:lvlJc w:val="right"/>
+      <w:pPr>
+        <w:ind w:left="2160" w:hanging="180"/>
+      </w:pPr>
+    </w:lvl>
+    <w:lvl w:ilvl="3" w:tplc="0409000F" w:tentative="1">
+      <w:start w:val="1"/>
+      <w:numFmt w:val="decimal"/>
+      <w:lvlText w:val="%4."/>
+      <w:lvlJc w:val="left"/>
+      <w:pPr>
+        <w:ind w:left="2880" w:hanging="360"/>
+      </w:pPr>
+    </w:lvl>
+    <w:lvl w:ilvl="4" w:tplc="04090019" w:tentative="1">
+      <w:start w:val="1"/>
+      <w:numFmt w:val="lowerLetter"/>
+      <w:lvlText w:val="%5."/>
+      <w:lvlJc w:val="left"/>
+      <w:pPr>
+        <w:ind w:left="3600" w:hanging="360"/>
+      </w:pPr>
+    </w:lvl>
+    <w:lvl w:ilvl="5" w:tplc="0409001B" w:tentative="1">
+      <w:start w:val="1"/>
+      <w:numFmt w:val="lowerRoman"/>
+      <w:lvlText w:val="%6."/>
+      <w:lvlJc w:val="right"/>
+      <w:pPr>
+        <w:ind w:left="4320" w:hanging="180"/>
+      </w:pPr>
+    </w:lvl>
+    <w:lvl w:ilvl="6" w:tplc="0409000F" w:tentative="1">
+      <w:start w:val="1"/>
+      <w:numFmt w:val="decimal"/>
+      <w:lvlText w:val="%7."/>
+      <w:lvlJc w:val="left"/>
+      <w:pPr>
+        <w:ind w:left="5040" w:hanging="360"/>
+      </w:pPr>
+    </w:lvl>
+    <w:lvl w:ilvl="7" w:tplc="04090019" w:tentative="1">
+      <w:start w:val="1"/>
+      <w:numFmt w:val="lowerLetter"/>
+      <w:lvlText w:val="%8."/>
+      <w:lvlJc w:val="left"/>
+      <w:pPr>
+        <w:ind w:left="5760" w:hanging="360"/>
+      </w:pPr>
+    </w:lvl>
+    <w:lvl w:ilvl="8" w:tplc="0409001B" w:tentative="1">
+      <w:start w:val="1"/>
+      <w:numFmt w:val="lowerRoman"/>
+      <w:lvlText w:val="%9."/>
+      <w:lvlJc w:val="right"/>
+      <w:pPr>
+        <w:ind w:left="6480" w:hanging="180"/>
+      </w:pPr>
+    </w:lvl>
+  </w:abstractNum>
+  <w:abstractNum w:abstractNumId="11">
     <w:nsid w:val="25F7372A"/>
     <w:multiLevelType w:val="multilevel"/>
     <w:tmpl w:val="0409001D"/>
@@ -1445,7 +1643,7 @@
       </w:pPr>
     </w:lvl>
   </w:abstractNum>
-  <w:abstractNum w:abstractNumId="11">
+  <w:abstractNum w:abstractNumId="12">
     <w:nsid w:val="2A38663D"/>
     <w:multiLevelType w:val="multilevel"/>
     <w:tmpl w:val="51A8ED7E"/>
@@ -1580,7 +1778,7 @@
       </w:rPr>
     </w:lvl>
   </w:abstractNum>
-  <w:abstractNum w:abstractNumId="12">
+  <w:abstractNum w:abstractNumId="13">
     <w:nsid w:val="2FB85FD3"/>
     <w:multiLevelType w:val="multilevel"/>
     <w:tmpl w:val="F7286106"/>
@@ -1693,7 +1891,7 @@
       </w:rPr>
     </w:lvl>
   </w:abstractNum>
-  <w:abstractNum w:abstractNumId="13">
+  <w:abstractNum w:abstractNumId="14">
     <w:nsid w:val="46E3289D"/>
     <w:multiLevelType w:val="hybridMultilevel"/>
     <w:tmpl w:val="795A0B4A"/>
@@ -1833,7 +2031,7 @@
       </w:rPr>
     </w:lvl>
   </w:abstractNum>
-  <w:abstractNum w:abstractNumId="14">
+  <w:abstractNum w:abstractNumId="15">
     <w:nsid w:val="4D70144E"/>
     <w:multiLevelType w:val="hybridMultilevel"/>
     <w:tmpl w:val="534AA5B2"/>
@@ -1973,7 +2171,7 @@
       </w:rPr>
     </w:lvl>
   </w:abstractNum>
-  <w:abstractNum w:abstractNumId="15">
+  <w:abstractNum w:abstractNumId="16">
     <w:nsid w:val="64D92D43"/>
     <w:multiLevelType w:val="multilevel"/>
     <w:tmpl w:val="259065A0"/>
@@ -2086,7 +2284,7 @@
       </w:rPr>
     </w:lvl>
   </w:abstractNum>
-  <w:abstractNum w:abstractNumId="16">
+  <w:abstractNum w:abstractNumId="17">
     <w:nsid w:val="69EE0BB6"/>
     <w:multiLevelType w:val="hybridMultilevel"/>
     <w:tmpl w:val="224E6AA0"/>
@@ -2172,7 +2370,7 @@
       </w:pPr>
     </w:lvl>
   </w:abstractNum>
-  <w:abstractNum w:abstractNumId="17">
+  <w:abstractNum w:abstractNumId="18">
     <w:nsid w:val="6E05015D"/>
     <w:multiLevelType w:val="multilevel"/>
     <w:tmpl w:val="0409001F"/>
@@ -2258,7 +2456,7 @@
       </w:pPr>
     </w:lvl>
   </w:abstractNum>
-  <w:abstractNum w:abstractNumId="18">
+  <w:abstractNum w:abstractNumId="19">
     <w:nsid w:val="6F8D4E15"/>
     <w:multiLevelType w:val="multilevel"/>
     <w:tmpl w:val="0852A41C"/>
@@ -2374,7 +2572,7 @@
       </w:rPr>
     </w:lvl>
   </w:abstractNum>
-  <w:abstractNum w:abstractNumId="19">
+  <w:abstractNum w:abstractNumId="20">
     <w:nsid w:val="71F76424"/>
     <w:multiLevelType w:val="hybridMultilevel"/>
     <w:tmpl w:val="1ED8B6CA"/>
@@ -2514,7 +2712,7 @@
       </w:rPr>
     </w:lvl>
   </w:abstractNum>
-  <w:abstractNum w:abstractNumId="20">
+  <w:abstractNum w:abstractNumId="21">
     <w:nsid w:val="72050BA7"/>
     <w:multiLevelType w:val="multilevel"/>
     <w:tmpl w:val="4A5E4D06"/>
@@ -2627,7 +2825,7 @@
       </w:rPr>
     </w:lvl>
   </w:abstractNum>
-  <w:abstractNum w:abstractNumId="21">
+  <w:abstractNum w:abstractNumId="22">
     <w:nsid w:val="77000B8E"/>
     <w:multiLevelType w:val="multilevel"/>
     <w:tmpl w:val="0409001F"/>
@@ -2718,40 +2916,40 @@
     <w:abstractNumId w:val="6"/>
   </w:num>
   <w:num w:numId="2">
-    <w:abstractNumId w:val="16"/>
+    <w:abstractNumId w:val="17"/>
   </w:num>
   <w:num w:numId="3">
     <w:abstractNumId w:val="1"/>
   </w:num>
   <w:num w:numId="4">
+    <w:abstractNumId w:val="19"/>
+  </w:num>
+  <w:num w:numId="5">
+    <w:abstractNumId w:val="12"/>
+  </w:num>
+  <w:num w:numId="6">
+    <w:abstractNumId w:val="22"/>
+  </w:num>
+  <w:num w:numId="7">
     <w:abstractNumId w:val="18"/>
   </w:num>
-  <w:num w:numId="5">
+  <w:num w:numId="8">
+    <w:abstractNumId w:val="17"/>
+  </w:num>
+  <w:num w:numId="9">
+    <w:abstractNumId w:val="17"/>
+  </w:num>
+  <w:num w:numId="10">
     <w:abstractNumId w:val="11"/>
   </w:num>
-  <w:num w:numId="6">
-    <w:abstractNumId w:val="21"/>
-  </w:num>
-  <w:num w:numId="7">
-    <w:abstractNumId w:val="17"/>
-  </w:num>
-  <w:num w:numId="8">
-    <w:abstractNumId w:val="16"/>
-  </w:num>
-  <w:num w:numId="9">
-    <w:abstractNumId w:val="16"/>
-  </w:num>
-  <w:num w:numId="10">
-    <w:abstractNumId w:val="10"/>
-  </w:num>
   <w:num w:numId="11">
-    <w:abstractNumId w:val="13"/>
+    <w:abstractNumId w:val="14"/>
   </w:num>
   <w:num w:numId="12">
-    <w:abstractNumId w:val="14"/>
+    <w:abstractNumId w:val="15"/>
   </w:num>
   <w:num w:numId="13">
-    <w:abstractNumId w:val="19"/>
+    <w:abstractNumId w:val="20"/>
   </w:num>
   <w:num w:numId="14">
     <w:abstractNumId w:val="8"/>
@@ -2760,7 +2958,7 @@
     <w:abstractNumId w:val="5"/>
   </w:num>
   <w:num w:numId="16">
-    <w:abstractNumId w:val="15"/>
+    <w:abstractNumId w:val="16"/>
   </w:num>
   <w:num w:numId="17">
     <w:abstractNumId w:val="0"/>
@@ -2769,13 +2967,13 @@
     <w:abstractNumId w:val="7"/>
   </w:num>
   <w:num w:numId="19">
-    <w:abstractNumId w:val="20"/>
+    <w:abstractNumId w:val="21"/>
   </w:num>
   <w:num w:numId="20">
     <w:abstractNumId w:val="4"/>
   </w:num>
   <w:num w:numId="21">
-    <w:abstractNumId w:val="12"/>
+    <w:abstractNumId w:val="13"/>
   </w:num>
   <w:num w:numId="22">
     <w:abstractNumId w:val="1"/>
@@ -2817,52 +3015,55 @@
     <w:abstractNumId w:val="2"/>
   </w:num>
   <w:num w:numId="26">
-    <w:abstractNumId w:val="18"/>
+    <w:abstractNumId w:val="19"/>
   </w:num>
   <w:num w:numId="27">
-    <w:abstractNumId w:val="18"/>
+    <w:abstractNumId w:val="19"/>
   </w:num>
   <w:num w:numId="28">
-    <w:abstractNumId w:val="18"/>
+    <w:abstractNumId w:val="19"/>
   </w:num>
   <w:num w:numId="29">
     <w:abstractNumId w:val="9"/>
   </w:num>
   <w:num w:numId="30">
-    <w:abstractNumId w:val="18"/>
+    <w:abstractNumId w:val="19"/>
   </w:num>
   <w:num w:numId="31">
-    <w:abstractNumId w:val="18"/>
+    <w:abstractNumId w:val="19"/>
   </w:num>
   <w:num w:numId="32">
-    <w:abstractNumId w:val="18"/>
+    <w:abstractNumId w:val="19"/>
   </w:num>
   <w:num w:numId="33">
-    <w:abstractNumId w:val="18"/>
+    <w:abstractNumId w:val="19"/>
   </w:num>
   <w:num w:numId="34">
-    <w:abstractNumId w:val="18"/>
+    <w:abstractNumId w:val="19"/>
   </w:num>
   <w:num w:numId="35">
-    <w:abstractNumId w:val="18"/>
+    <w:abstractNumId w:val="19"/>
   </w:num>
   <w:num w:numId="36">
-    <w:abstractNumId w:val="18"/>
+    <w:abstractNumId w:val="19"/>
   </w:num>
   <w:num w:numId="37">
-    <w:abstractNumId w:val="18"/>
+    <w:abstractNumId w:val="19"/>
   </w:num>
   <w:num w:numId="38">
-    <w:abstractNumId w:val="18"/>
+    <w:abstractNumId w:val="19"/>
   </w:num>
   <w:num w:numId="39">
-    <w:abstractNumId w:val="18"/>
+    <w:abstractNumId w:val="19"/>
   </w:num>
   <w:num w:numId="40">
-    <w:abstractNumId w:val="18"/>
+    <w:abstractNumId w:val="19"/>
   </w:num>
   <w:num w:numId="41">
-    <w:abstractNumId w:val="18"/>
+    <w:abstractNumId w:val="19"/>
+  </w:num>
+  <w:num w:numId="42">
+    <w:abstractNumId w:val="10"/>
   </w:num>
   <w:numIdMacAtCleanup w:val="7"/>
 </w:numbering>
@@ -3270,7 +3471,7 @@
   <w:style w:type="paragraph" w:default="1" w:styleId="Normal">
     <w:name w:val="Normal"/>
     <w:qFormat/>
-    <w:rsid w:val="00C372EC"/>
+    <w:rsid w:val="004D3E8D"/>
   </w:style>
   <w:style w:type="paragraph" w:styleId="Heading1">
     <w:name w:val="heading 1"/>
@@ -6394,7 +6595,7 @@
 </file>
 
 <file path=customXml/itemProps1.xml><?xml version="1.0" encoding="utf-8"?>
-<ds:datastoreItem xmlns:ds="http://schemas.openxmlformats.org/officeDocument/2006/customXml" ds:itemID="{32DBA329-BE50-7744-8BE6-D91171B1B047}">
+<ds:datastoreItem xmlns:ds="http://schemas.openxmlformats.org/officeDocument/2006/customXml" ds:itemID="{4C5322E2-8E26-7A4C-9E04-8C5DEB72E033}">
   <ds:schemaRefs>
     <ds:schemaRef ds:uri="http://schemas.openxmlformats.org/officeDocument/2006/bibliography"/>
   </ds:schemaRefs>
@@ -6402,7 +6603,7 @@
 </file>
 
 <file path=customXml/itemProps2.xml><?xml version="1.0" encoding="utf-8"?>
-<ds:datastoreItem xmlns:ds="http://schemas.openxmlformats.org/officeDocument/2006/customXml" ds:itemID="{9CF157DC-C6DE-F245-96F8-0D9D6F2AF262}">
+<ds:datastoreItem xmlns:ds="http://schemas.openxmlformats.org/officeDocument/2006/customXml" ds:itemID="{58594FA9-7EFE-714F-A9F5-F5B1E81CD32D}">
   <ds:schemaRefs>
     <ds:schemaRef ds:uri="http://schemas.openxmlformats.org/officeDocument/2006/bibliography"/>
   </ds:schemaRefs>
@@ -6410,7 +6611,7 @@
 </file>
 
 <file path=customXml/itemProps3.xml><?xml version="1.0" encoding="utf-8"?>
-<ds:datastoreItem xmlns:ds="http://schemas.openxmlformats.org/officeDocument/2006/customXml" ds:itemID="{964BAB0C-34FB-C64E-90D7-E0B456401855}">
+<ds:datastoreItem xmlns:ds="http://schemas.openxmlformats.org/officeDocument/2006/customXml" ds:itemID="{A3E4BDC7-7EB5-DA41-A672-E6029BFB6487}">
   <ds:schemaRefs>
     <ds:schemaRef ds:uri="http://schemas.openxmlformats.org/officeDocument/2006/bibliography"/>
   </ds:schemaRefs>
@@ -6418,7 +6619,7 @@
 </file>
 
 <file path=customXml/itemProps4.xml><?xml version="1.0" encoding="utf-8"?>
-<ds:datastoreItem xmlns:ds="http://schemas.openxmlformats.org/officeDocument/2006/customXml" ds:itemID="{69C859B0-935C-484C-AC28-FFF2E97C83C5}">
+<ds:datastoreItem xmlns:ds="http://schemas.openxmlformats.org/officeDocument/2006/customXml" ds:itemID="{3F19DFBA-74F4-AF45-AC77-2999B42C134D}">
   <ds:schemaRefs>
     <ds:schemaRef ds:uri="http://schemas.openxmlformats.org/officeDocument/2006/bibliography"/>
   </ds:schemaRefs>

</xml_diff>

<commit_message>
add scu gov results
</commit_message>
<xml_diff>
--- a/IRfinalReport.docx
+++ b/IRfinalReport.docx
@@ -51,13 +51,86 @@
         <w:pStyle w:val="bodytexthl"/>
       </w:pPr>
       <w:r>
-        <w:t xml:space="preserve">Our noise reduction technique is mainly based on the slope optimization algorithm which is reported by .  </w:t>
+        <w:t xml:space="preserve">Our noise reduction technique is mainly based on the slope optimization algorithm which is reported by </w:t>
       </w:r>
       <w:r>
-        <w:t>We use p</w:t>
+        <w:t xml:space="preserve">Finn </w:t>
       </w:r>
       <w:r>
-        <w:t>recis</w:t>
+        <w:rPr>
+          <w:i/>
+        </w:rPr>
+        <w:t>et al</w:t>
+      </w:r>
+      <w:r>
+        <w:rPr>
+          <w:i/>
+        </w:rPr>
+        <w:t xml:space="preserve"> </w:t>
+      </w:r>
+      <w:r>
+        <w:t>[1]</w:t>
+      </w:r>
+      <w:r>
+        <w:t>.</w:t>
+      </w:r>
+      <w:r>
+        <w:t xml:space="preserve"> </w:t>
+      </w:r>
+      <w:r>
+        <w:t xml:space="preserve">We view the html file as consisting of two kinds of tokens: word token (text) and tag token (&lt;&gt;). First, we tokenize the file. For </w:t>
+      </w:r>
+      <w:r>
+        <w:rPr>
+          <w:i/>
+        </w:rPr>
+        <w:t>i</w:t>
+      </w:r>
+      <w:r>
+        <w:t>th token, if it is a word, mark it as B</w:t>
+      </w:r>
+      <w:r>
+        <w:rPr>
+          <w:i/>
+        </w:rPr>
+        <w:t>i</w:t>
+      </w:r>
+      <w:r>
+        <w:t xml:space="preserve"> = 0;  if it is a tag token</w:t>
+      </w:r>
+      <w:r>
+        <w:t xml:space="preserve">, mark it as </w:t>
+      </w:r>
+      <w:r>
+        <w:t>B</w:t>
+      </w:r>
+      <w:r>
+        <w:rPr>
+          <w:i/>
+        </w:rPr>
+        <w:t>i</w:t>
+      </w:r>
+      <w:r>
+        <w:t xml:space="preserve"> = 1</w:t>
+      </w:r>
+      <w:r>
+        <w:t xml:space="preserve">. </w:t>
+      </w:r>
+      <w:r>
+        <w:t>Then, we optimize the following object</w:t>
+      </w:r>
+      <w:r>
+        <w:t>:</w:t>
+      </w:r>
+    </w:p>
+    <w:p>
+      <w:pPr>
+        <w:pStyle w:val="bodytexthl"/>
+      </w:pPr>
+      <w:bookmarkStart w:id="0" w:name="_GoBack"/>
+      <w:bookmarkEnd w:id="0"/>
+      <w:r>
+        <w:t xml:space="preserve"> </w:t>
       </w:r>
     </w:p>
     <w:p>
@@ -126,13 +199,7 @@
                 <w:rPr>
                   <w:rFonts w:ascii="Cambria Math" w:hAnsi="Cambria Math"/>
                 </w:rPr>
-                <m:t xml:space="preserve"># of Word Tokens of the Retrieved Content that are </m:t>
-              </m:r>
-              <m:r>
-                <w:rPr>
-                  <w:rFonts w:ascii="Cambria Math" w:hAnsi="Cambria Math"/>
-                </w:rPr>
-                <m:t>Relevant</m:t>
+                <m:t># of Word Tokens of the Retrieved Content that are Relevant</m:t>
               </m:r>
             </m:num>
             <m:den>
@@ -157,13 +224,7 @@
             <w:rPr>
               <w:rFonts w:ascii="Cambria Math" w:hAnsi="Cambria Math"/>
             </w:rPr>
-            <m:t>Recall</m:t>
-          </m:r>
-          <m:r>
-            <w:rPr>
-              <w:rFonts w:ascii="Cambria Math" w:hAnsi="Cambria Math"/>
-            </w:rPr>
-            <m:t xml:space="preserve">= </m:t>
+            <m:t xml:space="preserve">Recall= </m:t>
           </m:r>
           <m:f>
             <m:fPr>
@@ -179,13 +240,7 @@
                 <w:rPr>
                   <w:rFonts w:ascii="Cambria Math" w:hAnsi="Cambria Math"/>
                 </w:rPr>
-                <m:t xml:space="preserve"># of Word Tokens of the Main Content that are </m:t>
-              </m:r>
-              <m:r>
-                <w:rPr>
-                  <w:rFonts w:ascii="Cambria Math" w:hAnsi="Cambria Math"/>
-                </w:rPr>
-                <m:t>Retrieved</m:t>
+                <m:t># of Word Tokens of the Main Content that are Retrieved</m:t>
               </m:r>
             </m:num>
             <m:den>
@@ -210,13 +265,7 @@
             <w:rPr>
               <w:rFonts w:ascii="Cambria Math" w:hAnsi="Cambria Math"/>
             </w:rPr>
-            <m:t>F-Score</m:t>
-          </m:r>
-          <m:r>
-            <w:rPr>
-              <w:rFonts w:ascii="Cambria Math" w:hAnsi="Cambria Math"/>
-            </w:rPr>
-            <m:t xml:space="preserve">= </m:t>
+            <m:t xml:space="preserve">F-Score= </m:t>
           </m:r>
           <m:f>
             <m:fPr>
@@ -252,6 +301,7 @@
         <w:pStyle w:val="bodytexthl"/>
       </w:pPr>
       <w:r>
+        <w:lastRenderedPageBreak/>
         <w:t>For example</w:t>
       </w:r>
       <w:r>
@@ -260,8 +310,6 @@
       <w:r>
         <w:t>https://www.scu.edu/recreation/</w:t>
       </w:r>
-      <w:bookmarkStart w:id="0" w:name="_GoBack"/>
-      <w:bookmarkEnd w:id="0"/>
       <w:r>
         <w:t>”</w:t>
       </w:r>
@@ -280,7 +328,6 @@
         <w:t xml:space="preserve">on technique worked based on the chosen </w:t>
       </w:r>
       <w:r>
-        <w:lastRenderedPageBreak/>
         <w:t>evaluati</w:t>
       </w:r>
       <w:r>
@@ -398,6 +445,124 @@
       <w:r>
         <w:t xml:space="preserve"> as well as a list of the 100 most frequent words for each crawl</w:t>
       </w:r>
+    </w:p>
+    <w:p>
+      <w:pPr>
+        <w:pStyle w:val="hlHeading1"/>
+        <w:numPr>
+          <w:ilvl w:val="0"/>
+          <w:numId w:val="0"/>
+        </w:numPr>
+        <w:ind w:left="720" w:hanging="720"/>
+      </w:pPr>
+    </w:p>
+    <w:p>
+      <w:pPr>
+        <w:spacing w:after="0" w:line="240" w:lineRule="auto"/>
+        <w:rPr>
+          <w:rFonts w:ascii="Times New Roman" w:eastAsia="Times New Roman" w:hAnsi="Times New Roman" w:cs="Times New Roman"/>
+          <w:sz w:val="24"/>
+          <w:szCs w:val="24"/>
+        </w:rPr>
+      </w:pPr>
+      <w:r>
+        <w:rPr>
+          <w:rFonts w:ascii="Arial" w:eastAsia="Times New Roman" w:hAnsi="Arial" w:cs="Arial"/>
+          <w:color w:val="646464"/>
+          <w:sz w:val="18"/>
+          <w:szCs w:val="18"/>
+          <w:shd w:val="clear" w:color="auto" w:fill="FFFFFF"/>
+        </w:rPr>
+        <w:t>Surabhi Lingwal. Article: Noise Reduction and Content Retrieval from Web Pages. </w:t>
+      </w:r>
+      <w:r>
+        <w:rPr>
+          <w:rFonts w:ascii="Arial" w:eastAsia="Times New Roman" w:hAnsi="Arial" w:cs="Arial"/>
+          <w:i/>
+          <w:iCs/>
+          <w:color w:val="646464"/>
+          <w:sz w:val="18"/>
+          <w:szCs w:val="18"/>
+          <w:shd w:val="clear" w:color="auto" w:fill="FFFFFF"/>
+        </w:rPr>
+        <w:t>International Journal of Computer Applications</w:t>
+      </w:r>
+      <w:r>
+        <w:rPr>
+          <w:rFonts w:ascii="Arial" w:eastAsia="Times New Roman" w:hAnsi="Arial" w:cs="Arial"/>
+          <w:color w:val="646464"/>
+          <w:sz w:val="18"/>
+          <w:szCs w:val="18"/>
+          <w:shd w:val="clear" w:color="auto" w:fill="FFFFFF"/>
+        </w:rPr>
+        <w:t>73(4):24-30, July 2013.</w:t>
+      </w:r>
+    </w:p>
+    <w:p>
+      <w:pPr>
+        <w:pStyle w:val="hlHeading1"/>
+        <w:numPr>
+          <w:ilvl w:val="0"/>
+          <w:numId w:val="0"/>
+        </w:numPr>
+        <w:ind w:left="720" w:hanging="720"/>
+      </w:pPr>
+    </w:p>
+    <w:p>
+      <w:pPr>
+        <w:spacing w:after="0" w:line="240" w:lineRule="auto"/>
+        <w:rPr>
+          <w:rFonts w:ascii="Times New Roman" w:eastAsia="Times New Roman" w:hAnsi="Times New Roman" w:cs="Times New Roman"/>
+          <w:sz w:val="24"/>
+          <w:szCs w:val="24"/>
+        </w:rPr>
+      </w:pPr>
+      <w:r>
+        <w:rPr>
+          <w:rFonts w:ascii="Times New Roman" w:eastAsia="Times New Roman" w:hAnsi="Times New Roman" w:cs="Times New Roman"/>
+          <w:sz w:val="24"/>
+          <w:szCs w:val="24"/>
+        </w:rPr>
+        <w:t>International Journal of Recent Technology and Engineering (IJRTE) ISSN: 2277-3878, Volume-2, Issue-1, March 2013 115 Elimination of Noisy Information from Web Pages Alpa K. Oza, Shailendra Mishra</w:t>
+      </w:r>
+    </w:p>
+    <w:p>
+      <w:pPr>
+        <w:spacing w:after="0" w:line="240" w:lineRule="auto"/>
+        <w:rPr>
+          <w:rFonts w:ascii="Times New Roman" w:eastAsia="Times New Roman" w:hAnsi="Times New Roman" w:cs="Times New Roman"/>
+          <w:sz w:val="24"/>
+          <w:szCs w:val="24"/>
+        </w:rPr>
+      </w:pPr>
+    </w:p>
+    <w:p>
+      <w:pPr>
+        <w:spacing w:after="0" w:line="240" w:lineRule="auto"/>
+        <w:rPr>
+          <w:rFonts w:ascii="Times New Roman" w:eastAsia="Times New Roman" w:hAnsi="Times New Roman" w:cs="Times New Roman"/>
+          <w:sz w:val="24"/>
+          <w:szCs w:val="24"/>
+        </w:rPr>
+      </w:pPr>
+      <w:r>
+        <w:rPr>
+          <w:rFonts w:ascii="Times New Roman" w:eastAsia="Times New Roman" w:hAnsi="Times New Roman" w:cs="Times New Roman"/>
+          <w:sz w:val="24"/>
+          <w:szCs w:val="24"/>
+        </w:rPr>
+        <w:t>International Journal of Applied Information Systems (IJAIS) – ISSN : 2249-0868 Foundation of Computer Science FCS, New York, USA Volume 7– No. 1, April 2014 – www.ijais.org 37 Identifying Informative Web Content Blocks using Web Page Segmentation Stevina Dias M. E Student TSEC, Mumbai, India Jayant Gadge</w:t>
+      </w:r>
+    </w:p>
+    <w:p>
+      <w:pPr>
+        <w:pStyle w:val="hlHeading1"/>
+        <w:numPr>
+          <w:ilvl w:val="0"/>
+          <w:numId w:val="0"/>
+        </w:numPr>
+        <w:ind w:left="720" w:hanging="720"/>
+      </w:pPr>
     </w:p>
     <w:sectPr>
       <w:footerReference w:type="even" r:id="rId11"/>
@@ -5526,6 +5691,11 @@
     <w:unhideWhenUsed/>
     <w:rsid w:val="000047D6"/>
   </w:style>
+  <w:style w:type="character" w:customStyle="1" w:styleId="apple-converted-space">
+    <w:name w:val="apple-converted-space"/>
+    <w:basedOn w:val="DefaultParagraphFont"/>
+    <w:rsid w:val="007B427D"/>
+  </w:style>
 </w:styles>
 </file>
 
@@ -6857,7 +7027,7 @@
 </file>
 
 <file path=customXml/itemProps1.xml><?xml version="1.0" encoding="utf-8"?>
-<ds:datastoreItem xmlns:ds="http://schemas.openxmlformats.org/officeDocument/2006/customXml" ds:itemID="{CD985478-1C7C-2442-B4EE-98435AE3CF46}">
+<ds:datastoreItem xmlns:ds="http://schemas.openxmlformats.org/officeDocument/2006/customXml" ds:itemID="{F1BE967A-FC61-FC4E-91EF-9BB2FD5E2329}">
   <ds:schemaRefs>
     <ds:schemaRef ds:uri="http://schemas.openxmlformats.org/officeDocument/2006/bibliography"/>
   </ds:schemaRefs>
@@ -6865,7 +7035,7 @@
 </file>
 
 <file path=customXml/itemProps2.xml><?xml version="1.0" encoding="utf-8"?>
-<ds:datastoreItem xmlns:ds="http://schemas.openxmlformats.org/officeDocument/2006/customXml" ds:itemID="{7085B92C-C05B-BB43-B0D2-6BF60D3A8ADC}">
+<ds:datastoreItem xmlns:ds="http://schemas.openxmlformats.org/officeDocument/2006/customXml" ds:itemID="{A4F279A7-82E5-7547-A29B-255CC9EDE122}">
   <ds:schemaRefs>
     <ds:schemaRef ds:uri="http://schemas.openxmlformats.org/officeDocument/2006/bibliography"/>
   </ds:schemaRefs>
@@ -6873,7 +7043,7 @@
 </file>
 
 <file path=customXml/itemProps3.xml><?xml version="1.0" encoding="utf-8"?>
-<ds:datastoreItem xmlns:ds="http://schemas.openxmlformats.org/officeDocument/2006/customXml" ds:itemID="{DB37F024-6AD2-4247-8C43-E8F330ACA36F}">
+<ds:datastoreItem xmlns:ds="http://schemas.openxmlformats.org/officeDocument/2006/customXml" ds:itemID="{E0C26CD2-A81F-154E-825E-F6DF58D353D2}">
   <ds:schemaRefs>
     <ds:schemaRef ds:uri="http://schemas.openxmlformats.org/officeDocument/2006/bibliography"/>
   </ds:schemaRefs>
@@ -6881,7 +7051,7 @@
 </file>
 
 <file path=customXml/itemProps4.xml><?xml version="1.0" encoding="utf-8"?>
-<ds:datastoreItem xmlns:ds="http://schemas.openxmlformats.org/officeDocument/2006/customXml" ds:itemID="{7D67E1D3-A547-F94E-861B-75F4D31BED43}">
+<ds:datastoreItem xmlns:ds="http://schemas.openxmlformats.org/officeDocument/2006/customXml" ds:itemID="{96EFAB0E-8A23-0844-BE50-080734F12E4D}">
   <ds:schemaRefs>
     <ds:schemaRef ds:uri="http://schemas.openxmlformats.org/officeDocument/2006/bibliography"/>
   </ds:schemaRefs>

</xml_diff>

<commit_message>
to be modified by jiaoni
</commit_message>
<xml_diff>
--- a/IRfinalReport.docx
+++ b/IRfinalReport.docx
@@ -78,7 +78,10 @@
         <w:t xml:space="preserve"> </w:t>
       </w:r>
       <w:r>
-        <w:t xml:space="preserve">We view the html file as consisting of two kinds of tokens: word token (text) and tag token (&lt;&gt;). First, we tokenize the file. For </w:t>
+        <w:t>We treat</w:t>
+      </w:r>
+      <w:r>
+        <w:t xml:space="preserve"> the html file as consisting of two kinds of tokens: word token (text) and tag token (&lt;&gt;). First, we tokenize the file. For </w:t>
       </w:r>
       <w:r>
         <w:rPr>
@@ -87,28 +90,28 @@
         <w:t>i</w:t>
       </w:r>
       <w:r>
-        <w:t>th token, if it is a word, mark it as B</w:t>
+        <w:t xml:space="preserve">th token, if it is a word, mark it as </w:t>
       </w:r>
       <w:r>
         <w:rPr>
           <w:i/>
         </w:rPr>
-        <w:t>i</w:t>
-      </w:r>
-      <w:r>
-        <w:t xml:space="preserve"> = 0;  if it is a tag token</w:t>
+        <w:t>Bi</w:t>
+      </w:r>
+      <w:r>
+        <w:t xml:space="preserve"> = 0; </w:t>
+      </w:r>
+      <w:r>
+        <w:t>if it is a tag token</w:t>
       </w:r>
       <w:r>
         <w:t xml:space="preserve">, mark it as </w:t>
-      </w:r>
-      <w:r>
-        <w:t>B</w:t>
       </w:r>
       <w:r>
         <w:rPr>
           <w:i/>
         </w:rPr>
-        <w:t>i</w:t>
+        <w:t>Bi</w:t>
       </w:r>
       <w:r>
         <w:t xml:space="preserve"> = 1</w:t>
@@ -126,28 +129,284 @@
     <w:p>
       <w:pPr>
         <w:pStyle w:val="bodytexthl"/>
-      </w:pPr>
+        <w:jc w:val="center"/>
+      </w:pPr>
+      <m:oMathPara>
+        <m:oMathParaPr>
+          <m:jc m:val="center"/>
+        </m:oMathParaPr>
+        <m:oMath>
+          <m:sSub>
+            <m:sSubPr>
+              <m:ctrlPr>
+                <w:rPr>
+                  <w:rFonts w:ascii="Cambria Math" w:hAnsi="Cambria Math"/>
+                  <w:i/>
+                </w:rPr>
+              </m:ctrlPr>
+            </m:sSubPr>
+            <m:e>
+              <m:r>
+                <w:rPr>
+                  <w:rFonts w:ascii="Cambria Math" w:hAnsi="Cambria Math"/>
+                </w:rPr>
+                <m:t>T</m:t>
+              </m:r>
+            </m:e>
+            <m:sub>
+              <m:r>
+                <w:rPr>
+                  <w:rFonts w:ascii="Cambria Math" w:hAnsi="Cambria Math"/>
+                </w:rPr>
+                <m:t>i, j</m:t>
+              </m:r>
+            </m:sub>
+          </m:sSub>
+          <m:r>
+            <w:rPr>
+              <w:rFonts w:ascii="Cambria Math" w:hAnsi="Cambria Math"/>
+            </w:rPr>
+            <m:t>=</m:t>
+          </m:r>
+          <m:nary>
+            <m:naryPr>
+              <m:chr m:val="∑"/>
+              <m:limLoc m:val="undOvr"/>
+              <m:ctrlPr>
+                <w:rPr>
+                  <w:rFonts w:ascii="Cambria Math" w:hAnsi="Cambria Math"/>
+                  <w:i/>
+                </w:rPr>
+              </m:ctrlPr>
+            </m:naryPr>
+            <m:sub>
+              <m:r>
+                <w:rPr>
+                  <w:rFonts w:ascii="Cambria Math" w:hAnsi="Cambria Math"/>
+                </w:rPr>
+                <m:t>n=0</m:t>
+              </m:r>
+            </m:sub>
+            <m:sup>
+              <m:r>
+                <w:rPr>
+                  <w:rFonts w:ascii="Cambria Math" w:hAnsi="Cambria Math"/>
+                </w:rPr>
+                <m:t>i-1</m:t>
+              </m:r>
+            </m:sup>
+            <m:e>
+              <m:sSub>
+                <m:sSubPr>
+                  <m:ctrlPr>
+                    <w:rPr>
+                      <w:rFonts w:ascii="Cambria Math" w:hAnsi="Cambria Math"/>
+                      <w:i/>
+                    </w:rPr>
+                  </m:ctrlPr>
+                </m:sSubPr>
+                <m:e>
+                  <m:r>
+                    <w:rPr>
+                      <w:rFonts w:ascii="Cambria Math" w:hAnsi="Cambria Math"/>
+                    </w:rPr>
+                    <m:t>B</m:t>
+                  </m:r>
+                </m:e>
+                <m:sub>
+                  <m:r>
+                    <w:rPr>
+                      <w:rFonts w:ascii="Cambria Math" w:hAnsi="Cambria Math"/>
+                    </w:rPr>
+                    <m:t>n</m:t>
+                  </m:r>
+                </m:sub>
+              </m:sSub>
+            </m:e>
+          </m:nary>
+          <m:r>
+            <w:rPr>
+              <w:rFonts w:ascii="Cambria Math" w:hAnsi="Cambria Math"/>
+            </w:rPr>
+            <m:t>+</m:t>
+          </m:r>
+          <m:nary>
+            <m:naryPr>
+              <m:chr m:val="∑"/>
+              <m:limLoc m:val="undOvr"/>
+              <m:ctrlPr>
+                <w:rPr>
+                  <w:rFonts w:ascii="Cambria Math" w:hAnsi="Cambria Math"/>
+                  <w:i/>
+                </w:rPr>
+              </m:ctrlPr>
+            </m:naryPr>
+            <m:sub>
+              <m:r>
+                <w:rPr>
+                  <w:rFonts w:ascii="Cambria Math" w:hAnsi="Cambria Math"/>
+                </w:rPr>
+                <m:t>n=</m:t>
+              </m:r>
+              <m:r>
+                <w:rPr>
+                  <w:rFonts w:ascii="Cambria Math" w:hAnsi="Cambria Math"/>
+                </w:rPr>
+                <m:t>i</m:t>
+              </m:r>
+            </m:sub>
+            <m:sup>
+              <m:r>
+                <w:rPr>
+                  <w:rFonts w:ascii="Cambria Math" w:hAnsi="Cambria Math"/>
+                </w:rPr>
+                <m:t>j</m:t>
+              </m:r>
+            </m:sup>
+            <m:e>
+              <m:sSub>
+                <m:sSubPr>
+                  <m:ctrlPr>
+                    <w:rPr>
+                      <w:rFonts w:ascii="Cambria Math" w:hAnsi="Cambria Math"/>
+                      <w:i/>
+                    </w:rPr>
+                  </m:ctrlPr>
+                </m:sSubPr>
+                <m:e>
+                  <m:r>
+                    <w:rPr>
+                      <w:rFonts w:ascii="Cambria Math" w:hAnsi="Cambria Math"/>
+                    </w:rPr>
+                    <m:t>(1-</m:t>
+                  </m:r>
+                  <m:r>
+                    <w:rPr>
+                      <w:rFonts w:ascii="Cambria Math" w:hAnsi="Cambria Math"/>
+                    </w:rPr>
+                    <m:t>B</m:t>
+                  </m:r>
+                </m:e>
+                <m:sub>
+                  <m:r>
+                    <w:rPr>
+                      <w:rFonts w:ascii="Cambria Math" w:hAnsi="Cambria Math"/>
+                    </w:rPr>
+                    <m:t>n</m:t>
+                  </m:r>
+                </m:sub>
+              </m:sSub>
+              <m:r>
+                <w:rPr>
+                  <w:rFonts w:ascii="Cambria Math" w:hAnsi="Cambria Math"/>
+                </w:rPr>
+                <m:t xml:space="preserve">)+ </m:t>
+              </m:r>
+              <m:nary>
+                <m:naryPr>
+                  <m:chr m:val="∑"/>
+                  <m:limLoc m:val="undOvr"/>
+                  <m:ctrlPr>
+                    <w:rPr>
+                      <w:rFonts w:ascii="Cambria Math" w:hAnsi="Cambria Math"/>
+                      <w:i/>
+                    </w:rPr>
+                  </m:ctrlPr>
+                </m:naryPr>
+                <m:sub>
+                  <m:r>
+                    <w:rPr>
+                      <w:rFonts w:ascii="Cambria Math" w:hAnsi="Cambria Math"/>
+                    </w:rPr>
+                    <m:t>n=</m:t>
+                  </m:r>
+                  <m:r>
+                    <w:rPr>
+                      <w:rFonts w:ascii="Cambria Math" w:hAnsi="Cambria Math"/>
+                    </w:rPr>
+                    <m:t>i+1</m:t>
+                  </m:r>
+                </m:sub>
+                <m:sup>
+                  <m:r>
+                    <w:rPr>
+                      <w:rFonts w:ascii="Cambria Math" w:hAnsi="Cambria Math"/>
+                    </w:rPr>
+                    <m:t>N</m:t>
+                  </m:r>
+                  <m:r>
+                    <w:rPr>
+                      <w:rFonts w:ascii="Cambria Math" w:hAnsi="Cambria Math"/>
+                    </w:rPr>
+                    <m:t>-1</m:t>
+                  </m:r>
+                </m:sup>
+                <m:e>
+                  <m:sSub>
+                    <m:sSubPr>
+                      <m:ctrlPr>
+                        <w:rPr>
+                          <w:rFonts w:ascii="Cambria Math" w:hAnsi="Cambria Math"/>
+                          <w:i/>
+                        </w:rPr>
+                      </m:ctrlPr>
+                    </m:sSubPr>
+                    <m:e>
+                      <m:r>
+                        <w:rPr>
+                          <w:rFonts w:ascii="Cambria Math" w:hAnsi="Cambria Math"/>
+                        </w:rPr>
+                        <m:t>B</m:t>
+                      </m:r>
+                    </m:e>
+                    <m:sub>
+                      <m:r>
+                        <w:rPr>
+                          <w:rFonts w:ascii="Cambria Math" w:hAnsi="Cambria Math"/>
+                        </w:rPr>
+                        <m:t>n</m:t>
+                      </m:r>
+                    </m:sub>
+                  </m:sSub>
+                </m:e>
+              </m:nary>
+            </m:e>
+          </m:nary>
+        </m:oMath>
+      </m:oMathPara>
+    </w:p>
+    <w:p>
+      <w:pPr>
+        <w:pStyle w:val="bodytexthl"/>
+        <w:ind w:firstLine="0"/>
+      </w:pPr>
+      <w:r>
+        <w:t>where i, j represents the work token start position and end position respectively.</w:t>
+      </w:r>
+    </w:p>
+    <w:p>
+      <w:pPr>
+        <w:pStyle w:val="Heading2"/>
+      </w:pPr>
+      <w:r>
+        <w:t>Discussion on how noise reducti</w:t>
+      </w:r>
+      <w:r>
+        <w:t>on performance was evaluated</w:t>
+      </w:r>
+    </w:p>
+    <w:p>
+      <w:pPr>
+        <w:pStyle w:val="bodytexthl"/>
+      </w:pPr>
+      <w:r>
+        <w:t xml:space="preserve">For each seed, we randomly choose 10 crawled websites. For each website, we compare the retrieved content with the actual main content. The retrieved content </w:t>
+      </w:r>
       <w:bookmarkStart w:id="0" w:name="_GoBack"/>
       <w:bookmarkEnd w:id="0"/>
       <w:r>
-        <w:t xml:space="preserve"> </w:t>
-      </w:r>
-    </w:p>
-    <w:p>
-      <w:pPr>
-        <w:pStyle w:val="Heading2"/>
-      </w:pPr>
-      <w:r>
-        <w:t>Discussion on how noise reducti</w:t>
-      </w:r>
-      <w:r>
-        <w:t>on performance was evaluated</w:t>
-      </w:r>
-    </w:p>
-    <w:p>
-      <w:pPr>
-        <w:pStyle w:val="bodytexthl"/>
-      </w:pPr>
+        <w:t xml:space="preserve">We manually decide which part of the w </w:t>
+      </w:r>
       <w:r>
         <w:t>We use p</w:t>
       </w:r>
@@ -224,6 +483,7 @@
             <w:rPr>
               <w:rFonts w:ascii="Cambria Math" w:hAnsi="Cambria Math"/>
             </w:rPr>
+            <w:lastRenderedPageBreak/>
             <m:t xml:space="preserve">Recall= </m:t>
           </m:r>
           <m:f>
@@ -301,17 +561,42 @@
         <w:pStyle w:val="bodytexthl"/>
       </w:pPr>
       <w:r>
-        <w:lastRenderedPageBreak/>
-        <w:t>For example</w:t>
-      </w:r>
-      <w:r>
-        <w:t>, the website “</w:t>
-      </w:r>
-      <w:r>
-        <w:t>https://www.scu.edu/recreation/</w:t>
-      </w:r>
+        <w:t>Take the</w:t>
+      </w:r>
+      <w:r>
+        <w:t xml:space="preserve"> website</w:t>
+      </w:r>
+      <w:r>
+        <w:t xml:space="preserve"> “</w:t>
+      </w:r>
+      <w:hyperlink r:id="rId11" w:history="1">
+        <w:r>
+          <w:rPr>
+            <w:rStyle w:val="Hyperlink"/>
+          </w:rPr>
+          <w:t>https://www.scu.edu/recreatio</w:t>
+        </w:r>
+        <w:r>
+          <w:rPr>
+            <w:rStyle w:val="Hyperlink"/>
+          </w:rPr>
+          <w:t>n</w:t>
+        </w:r>
+        <w:r>
+          <w:rPr>
+            <w:rStyle w:val="Hyperlink"/>
+          </w:rPr>
+          <w:t>/</w:t>
+        </w:r>
+      </w:hyperlink>
       <w:r>
         <w:t>”</w:t>
+      </w:r>
+      <w:r>
+        <w:t xml:space="preserve"> as an example. </w:t>
+      </w:r>
+      <w:r>
+        <w:t xml:space="preserve">the re </w:t>
       </w:r>
     </w:p>
     <w:p>
@@ -556,6 +841,26 @@
     </w:p>
     <w:p>
       <w:pPr>
+        <w:spacing w:after="0" w:line="240" w:lineRule="auto"/>
+        <w:rPr>
+          <w:rFonts w:ascii="Times New Roman" w:eastAsia="Times New Roman" w:hAnsi="Times New Roman" w:cs="Times New Roman"/>
+          <w:sz w:val="24"/>
+          <w:szCs w:val="24"/>
+        </w:rPr>
+      </w:pPr>
+    </w:p>
+    <w:p>
+      <w:pPr>
+        <w:spacing w:after="0" w:line="240" w:lineRule="auto"/>
+        <w:rPr>
+          <w:rFonts w:ascii="Times New Roman" w:eastAsia="Times New Roman" w:hAnsi="Times New Roman" w:cs="Times New Roman"/>
+          <w:sz w:val="24"/>
+          <w:szCs w:val="24"/>
+        </w:rPr>
+      </w:pPr>
+    </w:p>
+    <w:p>
+      <w:pPr>
         <w:pStyle w:val="hlHeading1"/>
         <w:numPr>
           <w:ilvl w:val="0"/>
@@ -563,10 +868,84 @@
         </w:numPr>
         <w:ind w:left="720" w:hanging="720"/>
       </w:pPr>
+      <w:r>
+        <w:rPr>
+          <w:noProof/>
+          <w:lang w:eastAsia="zh-CN"/>
+        </w:rPr>
+        <w:drawing>
+          <wp:inline distT="0" distB="0" distL="0" distR="0" wp14:anchorId="7510E35D" wp14:editId="69438504">
+            <wp:extent cx="5943600" cy="1853565"/>
+            <wp:effectExtent l="0" t="0" r="0" b="635"/>
+            <wp:docPr id="2" name="Picture 2" descr="../../../../../../../Screen%20Shot%202016-04-26%20at%203.16.23%"/>
+            <wp:cNvGraphicFramePr>
+              <a:graphicFrameLocks xmlns:a="http://schemas.openxmlformats.org/drawingml/2006/main" noChangeAspect="1"/>
+            </wp:cNvGraphicFramePr>
+            <a:graphic xmlns:a="http://schemas.openxmlformats.org/drawingml/2006/main">
+              <a:graphicData uri="http://schemas.openxmlformats.org/drawingml/2006/picture">
+                <pic:pic xmlns:pic="http://schemas.openxmlformats.org/drawingml/2006/picture">
+                  <pic:nvPicPr>
+                    <pic:cNvPr id="0" name="Picture 2" descr="../../../../../../../Screen%20Shot%202016-04-26%20at%203.16.23%"/>
+                    <pic:cNvPicPr>
+                      <a:picLocks noChangeAspect="1" noChangeArrowheads="1"/>
+                    </pic:cNvPicPr>
+                  </pic:nvPicPr>
+                  <pic:blipFill>
+                    <a:blip r:embed="rId12">
+                      <a:extLst>
+                        <a:ext uri="{28A0092B-C50C-407E-A947-70E740481C1C}">
+                          <a14:useLocalDpi xmlns:a14="http://schemas.microsoft.com/office/drawing/2010/main" val="0"/>
+                        </a:ext>
+                      </a:extLst>
+                    </a:blip>
+                    <a:srcRect/>
+                    <a:stretch>
+                      <a:fillRect/>
+                    </a:stretch>
+                  </pic:blipFill>
+                  <pic:spPr bwMode="auto">
+                    <a:xfrm>
+                      <a:off x="0" y="0"/>
+                      <a:ext cx="5943600" cy="1853565"/>
+                    </a:xfrm>
+                    <a:prstGeom prst="rect">
+                      <a:avLst/>
+                    </a:prstGeom>
+                    <a:noFill/>
+                    <a:ln>
+                      <a:noFill/>
+                    </a:ln>
+                  </pic:spPr>
+                </pic:pic>
+              </a:graphicData>
+            </a:graphic>
+          </wp:inline>
+        </w:drawing>
+      </w:r>
+    </w:p>
+    <w:p>
+      <w:pPr>
+        <w:pStyle w:val="captionf"/>
+      </w:pPr>
+      <w:r>
+        <w:t xml:space="preserve">Appendix 1: </w:t>
+      </w:r>
+      <w:r>
+        <w:t>Screenshot</w:t>
+      </w:r>
+      <w:r>
+        <w:t xml:space="preserve"> of the content process result from website “</w:t>
+      </w:r>
+      <w:r>
+        <w:t>https://www.scu.edu/recreation/</w:t>
+      </w:r>
+      <w:r>
+        <w:t>”</w:t>
+      </w:r>
     </w:p>
     <w:sectPr>
-      <w:footerReference w:type="even" r:id="rId11"/>
-      <w:footerReference w:type="default" r:id="rId12"/>
+      <w:footerReference w:type="even" r:id="rId13"/>
+      <w:footerReference w:type="default" r:id="rId14"/>
       <w:pgSz w:w="12240" w:h="15840"/>
       <w:pgMar w:top="1440" w:right="1440" w:bottom="1440" w:left="1440" w:header="720" w:footer="720" w:gutter="0"/>
       <w:pgNumType w:start="1"/>
@@ -7027,7 +7406,7 @@
 </file>
 
 <file path=customXml/itemProps1.xml><?xml version="1.0" encoding="utf-8"?>
-<ds:datastoreItem xmlns:ds="http://schemas.openxmlformats.org/officeDocument/2006/customXml" ds:itemID="{F1BE967A-FC61-FC4E-91EF-9BB2FD5E2329}">
+<ds:datastoreItem xmlns:ds="http://schemas.openxmlformats.org/officeDocument/2006/customXml" ds:itemID="{D2814C01-C81E-4647-B290-B62C5CB0DE1A}">
   <ds:schemaRefs>
     <ds:schemaRef ds:uri="http://schemas.openxmlformats.org/officeDocument/2006/bibliography"/>
   </ds:schemaRefs>
@@ -7035,7 +7414,7 @@
 </file>
 
 <file path=customXml/itemProps2.xml><?xml version="1.0" encoding="utf-8"?>
-<ds:datastoreItem xmlns:ds="http://schemas.openxmlformats.org/officeDocument/2006/customXml" ds:itemID="{A4F279A7-82E5-7547-A29B-255CC9EDE122}">
+<ds:datastoreItem xmlns:ds="http://schemas.openxmlformats.org/officeDocument/2006/customXml" ds:itemID="{B063A7A8-0EBA-4B42-976C-CD79C1B5FC61}">
   <ds:schemaRefs>
     <ds:schemaRef ds:uri="http://schemas.openxmlformats.org/officeDocument/2006/bibliography"/>
   </ds:schemaRefs>
@@ -7043,7 +7422,7 @@
 </file>
 
 <file path=customXml/itemProps3.xml><?xml version="1.0" encoding="utf-8"?>
-<ds:datastoreItem xmlns:ds="http://schemas.openxmlformats.org/officeDocument/2006/customXml" ds:itemID="{E0C26CD2-A81F-154E-825E-F6DF58D353D2}">
+<ds:datastoreItem xmlns:ds="http://schemas.openxmlformats.org/officeDocument/2006/customXml" ds:itemID="{60A78B2F-2B92-1E4A-9C98-BB9F3C7687D2}">
   <ds:schemaRefs>
     <ds:schemaRef ds:uri="http://schemas.openxmlformats.org/officeDocument/2006/bibliography"/>
   </ds:schemaRefs>
@@ -7051,7 +7430,7 @@
 </file>
 
 <file path=customXml/itemProps4.xml><?xml version="1.0" encoding="utf-8"?>
-<ds:datastoreItem xmlns:ds="http://schemas.openxmlformats.org/officeDocument/2006/customXml" ds:itemID="{96EFAB0E-8A23-0844-BE50-080734F12E4D}">
+<ds:datastoreItem xmlns:ds="http://schemas.openxmlformats.org/officeDocument/2006/customXml" ds:itemID="{25C1D117-FF5C-214E-86AE-643762520E25}">
   <ds:schemaRefs>
     <ds:schemaRef ds:uri="http://schemas.openxmlformats.org/officeDocument/2006/bibliography"/>
   </ds:schemaRefs>

</xml_diff>